<commit_message>
ordena cv personalizado por fecha creacion
</commit_message>
<xml_diff>
--- a/REST_API/cv_api/templates/docx_filename.docx
+++ b/REST_API/cv_api/templates/docx_filename.docx
@@ -22,7 +22,31 @@
         <w:rPr>
           <w:lang w:val="es-EC" w:eastAsia="en-US" w:bidi="ar-SA"/>
         </w:rPr>
-        <w:t xml:space="preserve">           </w:t>
+        <w:t xml:space="preserve">            </w:t>
+      </w:r>
+    </w:p>
+    <w:p>
+      <w:pPr>
+        <w:pStyle w:val="Normal"/>
+        <w:spacing w:before="200" w:after="0"/>
+        <w:jc w:val="center"/>
+        <w:rPr>
+          <w:lang w:val="es-EC" w:eastAsia="en-US" w:bidi="ar-SA"/>
+        </w:rPr>
+      </w:pPr>
+      <w:r>
+        <w:rPr/>
+      </w:r>
+    </w:p>
+    <w:p>
+      <w:pPr>
+        <w:pStyle w:val="Normal"/>
+        <w:spacing w:before="200" w:after="0"/>
+        <w:jc w:val="left"/>
+        <w:rPr/>
+      </w:pPr>
+      <w:r>
+        <w:rPr/>
       </w:r>
     </w:p>
     <w:p>
@@ -69,21 +93,19 @@
     <w:p>
       <w:pPr>
         <w:pStyle w:val="Ttulo4"/>
-        <w:rPr/>
+        <w:rPr>
+          <w:b/>
+          <w:b/>
+          <w:bCs/>
+        </w:rPr>
       </w:pPr>
       <w:r>
         <w:rPr>
-          <w:b w:val="false"/>
-          <w:bCs w:val="false"/>
+          <w:b/>
+          <w:bCs/>
           <w:lang w:val="es-EC" w:eastAsia="en-US" w:bidi="ar-SA"/>
         </w:rPr>
-        <w:t xml:space="preserve">{{docente.nombre}} {{docente.apellido}}   </w:t>
-      </w:r>
-      <w:r>
-        <w:rPr>
-          <w:lang w:val="es-EC" w:eastAsia="en-US" w:bidi="ar-SA"/>
-        </w:rPr>
-        <w:t xml:space="preserve"> </w:t>
+        <w:t xml:space="preserve">{{docente.nombre}} {{docente.apellido}}    </w:t>
       </w:r>
     </w:p>
     <w:p>
@@ -680,7 +702,9 @@
         </w:rPr>
       </w:pPr>
       <w:r>
-        <w:rPr/>
+        <w:rPr>
+          <w:lang w:val="es-EC" w:eastAsia="en-US" w:bidi="ar-SA"/>
+        </w:rPr>
       </w:r>
     </w:p>
     <w:p>
@@ -698,6 +722,7 @@
     <w:p>
       <w:pPr>
         <w:pStyle w:val="Normal"/>
+        <w:spacing w:before="0" w:after="200"/>
         <w:jc w:val="both"/>
         <w:rPr>
           <w:lang w:val="es-EC" w:eastAsia="en-US" w:bidi="ar-SA"/>
@@ -710,6 +735,7 @@
     <w:p>
       <w:pPr>
         <w:pStyle w:val="Normal"/>
+        <w:spacing w:before="0" w:after="200"/>
         <w:jc w:val="both"/>
         <w:rPr>
           <w:lang w:val="es-EC" w:eastAsia="en-US" w:bidi="ar-SA"/>
@@ -722,6 +748,7 @@
     <w:p>
       <w:pPr>
         <w:pStyle w:val="Normal"/>
+        <w:spacing w:before="0" w:after="200"/>
         <w:jc w:val="both"/>
         <w:rPr>
           <w:lang w:val="es-EC" w:eastAsia="en-US" w:bidi="ar-SA"/>
@@ -749,7 +776,7 @@
       <w:footerReference w:type="default" r:id="rId3"/>
       <w:type w:val="nextPage"/>
       <w:pgSz w:w="12240" w:h="15840"/>
-      <w:pgMar w:left="1800" w:right="1800" w:header="816" w:top="1072" w:footer="1157" w:bottom="1399" w:gutter="0"/>
+      <w:pgMar w:left="1800" w:right="1800" w:header="816" w:top="1355" w:footer="1157" w:bottom="1399" w:gutter="0"/>
       <w:pgNumType w:fmt="decimal"/>
       <w:formProt w:val="false"/>
       <w:textDirection w:val="lrTb"/>
@@ -773,7 +800,7 @@
         <w:rFonts w:ascii="Chilanka" w:hAnsi="Chilanka"/>
         <w:lang w:val="es-EC" w:eastAsia="en-US" w:bidi="ar-SA"/>
       </w:rPr>
-      <w:t xml:space="preserve">SIAC UTPL                                                                                                                Pagina </w:t>
+      <w:t xml:space="preserve">SIAC UTPL                                                                                                              Pagina </w:t>
     </w:r>
     <w:r>
       <w:rPr>
@@ -825,17 +852,21 @@
   <w:p>
     <w:pPr>
       <w:pStyle w:val="Cabecera"/>
+      <w:widowControl/>
+      <w:suppressAutoHyphens w:val="true"/>
+      <w:bidi w:val="0"/>
+      <w:spacing w:lineRule="auto" w:line="240" w:before="0" w:after="0"/>
+      <w:ind w:left="0" w:right="-737" w:hanging="0"/>
+      <w:jc w:val="left"/>
       <w:rPr/>
     </w:pPr>
     <w:r>
       <w:rPr/>
-      <w:t xml:space="preserve">                                                                                                    </w:t>
+      <w:t xml:space="preserve">                                                                                                               </w:t>
     </w:r>
     <w:r>
-      <w:rPr>
-        <w:lang w:val="es-EC" w:eastAsia="en-US" w:bidi="ar-SA"/>
-      </w:rPr>
-      <w:t xml:space="preserve"> </w:t>
+      <w:rPr/>
+      <w:t xml:space="preserve">{{myimage}}                                                                                                              </w:t>
     </w:r>
   </w:p>
 </w:hdr>

</xml_diff>

<commit_message>
cv guardados edita- guarda-elimina confPersonalizada - acorde esquemaSIAC
</commit_message>
<xml_diff>
--- a/REST_API/cv_api/templates/docx_filename.docx
+++ b/REST_API/cv_api/templates/docx_filename.docx
@@ -35,19 +35,36 @@
         </w:rPr>
       </w:pPr>
       <w:r>
+        <w:rPr>
+          <w:lang w:val="es-EC" w:eastAsia="en-US" w:bidi="ar-SA"/>
+        </w:rPr>
+      </w:r>
+    </w:p>
+    <w:p>
+      <w:pPr>
+        <w:pStyle w:val="Normal"/>
+        <w:spacing w:before="200" w:after="0"/>
+        <w:jc w:val="left"/>
+        <w:rPr/>
+      </w:pPr>
+      <w:r>
         <w:rPr/>
       </w:r>
     </w:p>
     <w:p>
       <w:pPr>
-        <w:pStyle w:val="Normal"/>
-        <w:spacing w:before="200" w:after="0"/>
-        <w:jc w:val="left"/>
-        <w:rPr/>
-      </w:pPr>
-      <w:r>
-        <w:rPr/>
-      </w:r>
+        <w:sectPr>
+          <w:headerReference w:type="default" r:id="rId2"/>
+          <w:footerReference w:type="default" r:id="rId3"/>
+          <w:type w:val="nextPage"/>
+          <w:pgSz w:w="12240" w:h="15840"/>
+          <w:pgMar w:left="1800" w:right="1800" w:header="816" w:top="1355" w:footer="1157" w:bottom="1399" w:gutter="0"/>
+          <w:pgNumType w:fmt="decimal"/>
+          <w:formProt w:val="false"/>
+          <w:textDirection w:val="lrTb"/>
+          <w:docGrid w:type="default" w:linePitch="360" w:charSpace="4096"/>
+        </w:sectPr>
+      </w:pPr>
     </w:p>
     <w:p>
       <w:pPr>
@@ -92,12 +109,22 @@
     </w:p>
     <w:p>
       <w:pPr>
+        <w:pStyle w:val="Normal"/>
+        <w:rPr>
+          <w:lang w:val="es-EC" w:eastAsia="en-US" w:bidi="ar-SA"/>
+        </w:rPr>
+      </w:pPr>
+      <w:r>
+        <w:rPr>
+          <w:lang w:val="es-EC" w:eastAsia="en-US" w:bidi="ar-SA"/>
+        </w:rPr>
+        <w:t>{{imagen}}</w:t>
+      </w:r>
+    </w:p>
+    <w:p>
+      <w:pPr>
         <w:pStyle w:val="Ttulo4"/>
-        <w:rPr>
-          <w:b/>
-          <w:b/>
-          <w:bCs/>
-        </w:rPr>
+        <w:rPr/>
       </w:pPr>
       <w:r>
         <w:rPr>
@@ -293,9 +320,7 @@
     <w:p>
       <w:pPr>
         <w:pStyle w:val="Ttulo4"/>
-        <w:rPr>
-          <w:lang w:val="es-EC" w:eastAsia="en-US" w:bidi="ar-SA"/>
-        </w:rPr>
+        <w:rPr/>
       </w:pPr>
       <w:r>
         <w:rPr>
@@ -349,6 +374,19 @@
           <w:lang w:val="es-EC" w:eastAsia="en-US" w:bidi="ar-SA"/>
         </w:rPr>
       </w:r>
+    </w:p>
+    <w:p>
+      <w:pPr>
+        <w:sectPr>
+          <w:type w:val="continuous"/>
+          <w:pgSz w:w="12240" w:h="15840"/>
+          <w:pgMar w:left="1800" w:right="1800" w:header="816" w:top="1355" w:footer="1157" w:bottom="1399" w:gutter="0"/>
+          <w:cols w:num="2" w:space="282" w:equalWidth="true" w:sep="false"/>
+          <w:formProt w:val="false"/>
+          <w:textDirection w:val="lrTb"/>
+          <w:docGrid w:type="default" w:linePitch="360" w:charSpace="4096"/>
+        </w:sectPr>
+      </w:pPr>
     </w:p>
     <w:p>
       <w:pPr>
@@ -716,7 +754,9 @@
         </w:rPr>
       </w:pPr>
       <w:r>
-        <w:rPr/>
+        <w:rPr>
+          <w:lang w:val="es-EC" w:eastAsia="en-US" w:bidi="ar-SA"/>
+        </w:rPr>
       </w:r>
     </w:p>
     <w:p>
@@ -729,7 +769,9 @@
         </w:rPr>
       </w:pPr>
       <w:r>
-        <w:rPr/>
+        <w:rPr>
+          <w:lang w:val="es-EC" w:eastAsia="en-US" w:bidi="ar-SA"/>
+        </w:rPr>
       </w:r>
     </w:p>
     <w:p>
@@ -742,7 +784,9 @@
         </w:rPr>
       </w:pPr>
       <w:r>
-        <w:rPr/>
+        <w:rPr>
+          <w:lang w:val="es-EC" w:eastAsia="en-US" w:bidi="ar-SA"/>
+        </w:rPr>
       </w:r>
     </w:p>
     <w:p>
@@ -755,7 +799,9 @@
         </w:rPr>
       </w:pPr>
       <w:r>
-        <w:rPr/>
+        <w:rPr>
+          <w:lang w:val="es-EC" w:eastAsia="en-US" w:bidi="ar-SA"/>
+        </w:rPr>
       </w:r>
     </w:p>
     <w:p>
@@ -772,9 +818,9 @@
       </w:r>
     </w:p>
     <w:sectPr>
-      <w:headerReference w:type="default" r:id="rId2"/>
-      <w:footerReference w:type="default" r:id="rId3"/>
-      <w:type w:val="nextPage"/>
+      <w:headerReference w:type="default" r:id="rId4"/>
+      <w:footerReference w:type="default" r:id="rId5"/>
+      <w:type w:val="continuous"/>
       <w:pgSz w:w="12240" w:h="15840"/>
       <w:pgMar w:left="1800" w:right="1800" w:header="816" w:top="1355" w:footer="1157" w:bottom="1399" w:gutter="0"/>
       <w:pgNumType w:fmt="decimal"/>
@@ -847,7 +893,93 @@
 </w:ftr>
 </file>
 
+<file path=word/footer2.xml><?xml version="1.0" encoding="utf-8"?>
+<w:ftr xmlns:o="urn:schemas-microsoft-com:office:office" xmlns:r="http://schemas.openxmlformats.org/officeDocument/2006/relationships" xmlns:v="urn:schemas-microsoft-com:vml" xmlns:w="http://schemas.openxmlformats.org/wordprocessingml/2006/main" xmlns:w10="urn:schemas-microsoft-com:office:word" xmlns:wp="http://schemas.openxmlformats.org/drawingml/2006/wordprocessingDrawing" xmlns:wps="http://schemas.microsoft.com/office/word/2010/wordprocessingShape" xmlns:wpg="http://schemas.microsoft.com/office/word/2010/wordprocessingGroup" xmlns:mc="http://schemas.openxmlformats.org/markup-compatibility/2006" xmlns:wp14="http://schemas.microsoft.com/office/word/2010/wordprocessingDrawing" xmlns:w14="http://schemas.microsoft.com/office/word/2010/wordml" mc:Ignorable="w14 wp14">
+  <w:p>
+    <w:pPr>
+      <w:pStyle w:val="Piedepgina"/>
+      <w:rPr>
+        <w:lang w:val="es-EC" w:eastAsia="en-US" w:bidi="ar-SA"/>
+      </w:rPr>
+    </w:pPr>
+    <w:r>
+      <w:rPr>
+        <w:rFonts w:ascii="Chilanka" w:hAnsi="Chilanka"/>
+        <w:lang w:val="es-EC" w:eastAsia="en-US" w:bidi="ar-SA"/>
+      </w:rPr>
+      <w:t xml:space="preserve">SIAC UTPL                                                                                                              Pagina </w:t>
+    </w:r>
+    <w:r>
+      <w:rPr>
+        <w:rFonts w:ascii="Chilanka" w:hAnsi="Chilanka"/>
+        <w:lang w:val="es-EC" w:eastAsia="en-US" w:bidi="ar-SA"/>
+      </w:rPr>
+      <w:fldChar w:fldCharType="begin"/>
+    </w:r>
+    <w:r>
+      <w:rPr>
+        <w:rFonts w:ascii="Chilanka" w:hAnsi="Chilanka"/>
+        <w:lang w:val="es-EC" w:eastAsia="en-US" w:bidi="ar-SA"/>
+      </w:rPr>
+      <w:instrText> PAGE </w:instrText>
+    </w:r>
+    <w:r>
+      <w:rPr>
+        <w:rFonts w:ascii="Chilanka" w:hAnsi="Chilanka"/>
+        <w:lang w:val="es-EC" w:eastAsia="en-US" w:bidi="ar-SA"/>
+      </w:rPr>
+      <w:fldChar w:fldCharType="separate"/>
+    </w:r>
+    <w:r>
+      <w:rPr>
+        <w:rFonts w:ascii="Chilanka" w:hAnsi="Chilanka"/>
+        <w:lang w:val="es-EC" w:eastAsia="en-US" w:bidi="ar-SA"/>
+      </w:rPr>
+      <w:t>1</w:t>
+    </w:r>
+    <w:r>
+      <w:rPr>
+        <w:rFonts w:ascii="Chilanka" w:hAnsi="Chilanka"/>
+        <w:lang w:val="es-EC" w:eastAsia="en-US" w:bidi="ar-SA"/>
+      </w:rPr>
+      <w:fldChar w:fldCharType="end"/>
+    </w:r>
+    <w:r>
+      <w:rPr>
+        <w:lang w:val="es-EC" w:eastAsia="en-US" w:bidi="ar-SA"/>
+      </w:rPr>
+      <w:t xml:space="preserve">                                                                                          </w:t>
+    </w:r>
+  </w:p>
+</w:ftr>
+</file>
+
 <file path=word/header1.xml><?xml version="1.0" encoding="utf-8"?>
+<w:hdr xmlns:o="urn:schemas-microsoft-com:office:office" xmlns:r="http://schemas.openxmlformats.org/officeDocument/2006/relationships" xmlns:v="urn:schemas-microsoft-com:vml" xmlns:w="http://schemas.openxmlformats.org/wordprocessingml/2006/main" xmlns:w10="urn:schemas-microsoft-com:office:word" xmlns:wp="http://schemas.openxmlformats.org/drawingml/2006/wordprocessingDrawing" xmlns:wps="http://schemas.microsoft.com/office/word/2010/wordprocessingShape" xmlns:wpg="http://schemas.microsoft.com/office/word/2010/wordprocessingGroup" xmlns:mc="http://schemas.openxmlformats.org/markup-compatibility/2006" xmlns:wp14="http://schemas.microsoft.com/office/word/2010/wordprocessingDrawing" xmlns:w14="http://schemas.microsoft.com/office/word/2010/wordml" mc:Ignorable="w14 wp14">
+  <w:p>
+    <w:pPr>
+      <w:pStyle w:val="Cabecera"/>
+      <w:widowControl/>
+      <w:suppressAutoHyphens w:val="true"/>
+      <w:bidi w:val="0"/>
+      <w:spacing w:lineRule="auto" w:line="240" w:before="0" w:after="0"/>
+      <w:ind w:left="0" w:right="-737" w:hanging="0"/>
+      <w:jc w:val="left"/>
+      <w:rPr/>
+    </w:pPr>
+    <w:r>
+      <w:rPr/>
+      <w:t xml:space="preserve">                                                                                                               </w:t>
+    </w:r>
+    <w:r>
+      <w:rPr/>
+      <w:t xml:space="preserve">{{myimage}}                                                                                                              </w:t>
+    </w:r>
+  </w:p>
+</w:hdr>
+</file>
+
+<file path=word/header2.xml><?xml version="1.0" encoding="utf-8"?>
 <w:hdr xmlns:o="urn:schemas-microsoft-com:office:office" xmlns:r="http://schemas.openxmlformats.org/officeDocument/2006/relationships" xmlns:v="urn:schemas-microsoft-com:vml" xmlns:w="http://schemas.openxmlformats.org/wordprocessingml/2006/main" xmlns:w10="urn:schemas-microsoft-com:office:word" xmlns:wp="http://schemas.openxmlformats.org/drawingml/2006/wordprocessingDrawing" xmlns:wps="http://schemas.microsoft.com/office/word/2010/wordprocessingShape" xmlns:wpg="http://schemas.microsoft.com/office/word/2010/wordprocessingGroup" xmlns:mc="http://schemas.openxmlformats.org/markup-compatibility/2006" xmlns:wp14="http://schemas.microsoft.com/office/word/2010/wordprocessingDrawing" xmlns:w14="http://schemas.microsoft.com/office/word/2010/wordml" mc:Ignorable="w14 wp14">
   <w:p>
     <w:pPr>

</xml_diff>